<commit_message>
Updated And Reviewed Documents
</commit_message>
<xml_diff>
--- a/documentation/research-papers-formated/CGP.docx
+++ b/documentation/research-papers-formated/CGP.docx
@@ -178,14 +178,12 @@
             <w:r>
               <w:t xml:space="preserve"> </w:t>
             </w:r>
-            <w:proofErr w:type="spellStart"/>
             <w:r>
               <w:t>Suganum</w:t>
             </w:r>
             <w:r>
               <w:t>a</w:t>
             </w:r>
-            <w:proofErr w:type="spellEnd"/>
           </w:p>
           <w:p>
             <w:r>
@@ -256,7 +254,13 @@
               <w:rPr>
                 <w:b/>
               </w:rPr>
-              <w:t>IF:</w:t>
+              <w:t>Citations</w:t>
+            </w:r>
+            <w:r>
+              <w:rPr>
+                <w:b/>
+              </w:rPr>
+              <w:t>:</w:t>
             </w:r>
             <w:r>
               <w:t xml:space="preserve"> </w:t>
@@ -347,11 +351,9 @@
                 <w:numId w:val="1"/>
               </w:numPr>
             </w:pPr>
-            <w:proofErr w:type="spellStart"/>
-            <w:r>
-              <w:t>Hyperparameter</w:t>
-            </w:r>
-            <w:proofErr w:type="spellEnd"/>
+            <w:r>
+              <w:t>Hyper parameter</w:t>
+            </w:r>
             <w:r>
               <w:t xml:space="preserve"> Optimization</w:t>
             </w:r>
@@ -590,7 +592,10 @@
               </w:rPr>
             </w:pPr>
             <w:r>
-              <w:t>Overview of our method. Our method represents CNN</w:t>
+              <w:t>Overview of the method. This</w:t>
+            </w:r>
+            <w:r>
+              <w:t xml:space="preserve"> method represents CNN</w:t>
             </w:r>
             <w:r>
               <w:t xml:space="preserve"> </w:t>
@@ -773,23 +778,16 @@
           <w:p>
             <w:pPr>
               <w:rPr>
-                <w:sz w:val="28"/>
-                <w:szCs w:val="28"/>
-              </w:rPr>
-            </w:pPr>
-            <w:r>
-              <w:rPr>
-                <w:sz w:val="28"/>
-                <w:szCs w:val="28"/>
-              </w:rPr>
-              <w:t>The researchers</w:t>
-            </w:r>
-            <w:r>
-              <w:rPr>
-                <w:sz w:val="28"/>
-                <w:szCs w:val="28"/>
-              </w:rPr>
-              <w:t xml:space="preserve"> in this paper have optimized the CNNs using Cartesian Genetic Programming. They have represented CNNs in genes and have evolved them through evolutionary algorithms. They have used CIFR-10 benchmark dataset to train these CNNs. The results were competing the state of the art CNNs.</w:t>
+                <w:sz w:val="24"/>
+                <w:szCs w:val="28"/>
+              </w:rPr>
+            </w:pPr>
+            <w:r>
+              <w:rPr>
+                <w:sz w:val="24"/>
+                <w:szCs w:val="28"/>
+              </w:rPr>
+              <w:t>The researchers in this paper have optimized the CNNs using Cartesian Genetic Programming. They have represented CNNs in genes and have evolved them through evolutionary algorithms. They have used CIFR-10 benchmark dataset to train these CNNs. The results were competing the state of the art CNNs.</w:t>
             </w:r>
           </w:p>
           <w:p>
@@ -822,35 +820,35 @@
                 <w:sz w:val="28"/>
                 <w:szCs w:val="28"/>
               </w:rPr>
+              <w:t>Critical review</w:t>
+            </w:r>
+          </w:p>
+          <w:p>
+            <w:pPr>
+              <w:rPr>
+                <w:sz w:val="24"/>
+                <w:szCs w:val="28"/>
+              </w:rPr>
+            </w:pPr>
+            <w:r>
+              <w:rPr>
+                <w:sz w:val="24"/>
+                <w:szCs w:val="28"/>
+              </w:rPr>
               <w:lastRenderedPageBreak/>
-              <w:t>Critical review</w:t>
-            </w:r>
-          </w:p>
-          <w:p>
-            <w:pPr>
-              <w:rPr>
-                <w:sz w:val="28"/>
-                <w:szCs w:val="28"/>
-              </w:rPr>
-            </w:pPr>
-            <w:r>
-              <w:rPr>
-                <w:sz w:val="28"/>
-                <w:szCs w:val="28"/>
-              </w:rPr>
               <w:t xml:space="preserve">They have used only </w:t>
             </w:r>
             <w:r>
               <w:rPr>
                 <w:b/>
-                <w:sz w:val="28"/>
+                <w:sz w:val="24"/>
                 <w:szCs w:val="28"/>
               </w:rPr>
               <w:t xml:space="preserve">CIFAR-10 </w:t>
             </w:r>
             <w:r>
               <w:rPr>
-                <w:sz w:val="28"/>
+                <w:sz w:val="24"/>
                 <w:szCs w:val="28"/>
               </w:rPr>
               <w:t>dataset only they could have used some other datasets as well.</w:t>
@@ -976,6 +974,7 @@
                 <w:sz w:val="28"/>
                 <w:szCs w:val="28"/>
               </w:rPr>
+              <w:lastRenderedPageBreak/>
               <w:t>Any idea to upgrade the concept</w:t>
             </w:r>
           </w:p>
@@ -1182,44 +1181,16 @@
                 <w:numId w:val="6"/>
               </w:numPr>
               <w:rPr>
-                <w:b/>
-                <w:sz w:val="28"/>
-                <w:szCs w:val="28"/>
-              </w:rPr>
-            </w:pPr>
-            <w:r>
-              <w:rPr>
-                <w:b/>
-                <w:sz w:val="28"/>
-                <w:szCs w:val="28"/>
-              </w:rPr>
-              <w:t xml:space="preserve">Evolving Deep Neural Networks </w:t>
-            </w:r>
-            <w:proofErr w:type="gramStart"/>
-            <w:r>
-              <w:rPr>
-                <w:b/>
-                <w:sz w:val="28"/>
-                <w:szCs w:val="28"/>
-              </w:rPr>
-              <w:t>In</w:t>
-            </w:r>
-            <w:proofErr w:type="gramEnd"/>
-            <w:r>
-              <w:rPr>
-                <w:b/>
-                <w:sz w:val="28"/>
-                <w:szCs w:val="28"/>
-              </w:rPr>
-              <w:t xml:space="preserve"> </w:t>
-            </w:r>
-            <w:r>
-              <w:rPr>
-                <w:b/>
-                <w:sz w:val="28"/>
-                <w:szCs w:val="28"/>
-              </w:rPr>
-              <w:t>Proceedings of the Genetic and Evolutionary Computation Conference</w:t>
+                <w:sz w:val="24"/>
+                <w:szCs w:val="28"/>
+              </w:rPr>
+            </w:pPr>
+            <w:r>
+              <w:rPr>
+                <w:sz w:val="24"/>
+                <w:szCs w:val="28"/>
+              </w:rPr>
+              <w:t>Evolving Deep Neural Networks In Proceedings of the Genetic and Evolutionary Computation Conference</w:t>
             </w:r>
           </w:p>
           <w:p>
@@ -1237,87 +1208,20 @@
             </w:pPr>
             <w:r>
               <w:rPr>
-                <w:b/>
-                <w:sz w:val="28"/>
-                <w:szCs w:val="28"/>
-              </w:rPr>
-              <w:lastRenderedPageBreak/>
-              <w:t>Neural</w:t>
-            </w:r>
-            <w:r>
-              <w:rPr>
-                <w:b/>
-                <w:sz w:val="28"/>
-                <w:szCs w:val="28"/>
-              </w:rPr>
-              <w:t xml:space="preserve"> </w:t>
-            </w:r>
-            <w:r>
-              <w:rPr>
-                <w:b/>
-                <w:sz w:val="28"/>
-                <w:szCs w:val="28"/>
-              </w:rPr>
-              <w:t>architecture</w:t>
-            </w:r>
-            <w:r>
-              <w:rPr>
-                <w:b/>
-                <w:sz w:val="28"/>
-                <w:szCs w:val="28"/>
-              </w:rPr>
-              <w:t xml:space="preserve"> </w:t>
-            </w:r>
-            <w:r>
-              <w:rPr>
-                <w:b/>
-                <w:sz w:val="28"/>
-                <w:szCs w:val="28"/>
-              </w:rPr>
-              <w:t>search</w:t>
-            </w:r>
-            <w:r>
-              <w:rPr>
-                <w:b/>
-                <w:sz w:val="28"/>
-                <w:szCs w:val="28"/>
-              </w:rPr>
-              <w:t xml:space="preserve"> </w:t>
-            </w:r>
-            <w:r>
-              <w:rPr>
-                <w:b/>
-                <w:sz w:val="28"/>
-                <w:szCs w:val="28"/>
-              </w:rPr>
-              <w:t>with</w:t>
-            </w:r>
-            <w:r>
-              <w:rPr>
-                <w:b/>
-                <w:sz w:val="28"/>
-                <w:szCs w:val="28"/>
-              </w:rPr>
-              <w:t xml:space="preserve"> </w:t>
-            </w:r>
-            <w:r>
-              <w:rPr>
-                <w:b/>
-                <w:sz w:val="28"/>
-                <w:szCs w:val="28"/>
-              </w:rPr>
-              <w:t>rein</w:t>
+                <w:sz w:val="24"/>
+                <w:szCs w:val="28"/>
+              </w:rPr>
+              <w:t>Neural architecture search with reinforcement learning.</w:t>
+            </w:r>
+            <w:r>
+              <w:rPr>
+                <w:sz w:val="24"/>
+                <w:szCs w:val="28"/>
+              </w:rPr>
+              <w:br/>
             </w:r>
             <w:bookmarkStart w:id="0" w:name="_GoBack"/>
             <w:bookmarkEnd w:id="0"/>
-            <w:r>
-              <w:rPr>
-                <w:b/>
-                <w:sz w:val="28"/>
-                <w:szCs w:val="28"/>
-              </w:rPr>
-              <w:t>forcement learning.</w:t>
-            </w:r>
           </w:p>
         </w:tc>
       </w:tr>

</xml_diff>